<commit_message>
[Teht21&22] Facade and command done
</commit_message>
<xml_diff>
--- a/Teht20Iterator/Iterator.docx
+++ b/Teht20Iterator/Iterator.docx
@@ -16,7 +16,7 @@
           <w:noProof/>
         </w:rPr>
         <w:drawing>
-          <wp:inline distT="0" distB="0" distL="0" distR="0">
+          <wp:inline distT="0" distB="0" distL="0" distR="0" wp14:anchorId="6A612D8A" wp14:editId="2D1D01F1">
             <wp:extent cx="3657600" cy="1437005"/>
             <wp:effectExtent l="0" t="0" r="0" b="0"/>
             <wp:docPr id="22" name="Picture 1"/>
@@ -511,7 +511,7 @@
         </w:rPr>
         <w:lastRenderedPageBreak/>
         <w:drawing>
-          <wp:inline distT="0" distB="0" distL="0" distR="0" wp14:anchorId="2EFC418C" wp14:editId="286FE6D8">
+          <wp:inline distT="0" distB="0" distL="0" distR="0" wp14:anchorId="4CE0493A" wp14:editId="53660545">
             <wp:extent cx="4432300" cy="4949402"/>
             <wp:effectExtent l="0" t="0" r="6350" b="3810"/>
             <wp:docPr id="1" name="Picture 1"/>
@@ -640,7 +640,7 @@
           <w:noProof/>
         </w:rPr>
         <w:drawing>
-          <wp:anchor distT="0" distB="0" distL="114300" distR="114300" simplePos="0" relativeHeight="251658240" behindDoc="1" locked="0" layoutInCell="1" allowOverlap="1" wp14:anchorId="1C9524C6">
+          <wp:anchor distT="0" distB="0" distL="114300" distR="114300" simplePos="0" relativeHeight="251658240" behindDoc="1" locked="0" layoutInCell="1" allowOverlap="1" wp14:anchorId="0EAED292" wp14:editId="63D0E8DA">
             <wp:simplePos x="0" y="0"/>
             <wp:positionH relativeFrom="margin">
               <wp:posOffset>3860800</wp:posOffset>
@@ -769,7 +769,7 @@
         <mc:AlternateContent>
           <mc:Choice Requires="wps">
             <w:drawing>
-              <wp:anchor distT="0" distB="0" distL="114300" distR="114300" simplePos="0" relativeHeight="251660288" behindDoc="1" locked="0" layoutInCell="1" allowOverlap="1" wp14:anchorId="0D80E37A" wp14:editId="24A385D4">
+              <wp:anchor distT="0" distB="0" distL="114300" distR="114300" simplePos="0" relativeHeight="251660288" behindDoc="1" locked="0" layoutInCell="1" allowOverlap="1" wp14:anchorId="5507F029" wp14:editId="2C952D89">
                 <wp:simplePos x="0" y="0"/>
                 <wp:positionH relativeFrom="column">
                   <wp:posOffset>3860800</wp:posOffset>
@@ -881,7 +881,7 @@
           </mc:Choice>
           <mc:Fallback>
             <w:pict>
-              <v:shapetype w14:anchorId="0D80E37A" id="_x0000_t202" coordsize="21600,21600" o:spt="202" path="m,l,21600r21600,l21600,xe">
+              <v:shapetype w14:anchorId="5507F029" id="_x0000_t202" coordsize="21600,21600" o:spt="202" path="m,l,21600r21600,l21600,xe">
                 <v:stroke joinstyle="miter"/>
                 <v:path gradientshapeok="t" o:connecttype="rect"/>
               </v:shapetype>
@@ -1056,7 +1056,7 @@
           <w:lang w:val="fi-FI"/>
         </w:rPr>
         <w:drawing>
-          <wp:inline distT="0" distB="0" distL="0" distR="0">
+          <wp:inline distT="0" distB="0" distL="0" distR="0" wp14:anchorId="57326EBD" wp14:editId="44CF23D9">
             <wp:extent cx="3740406" cy="5810250"/>
             <wp:effectExtent l="0" t="0" r="0" b="0"/>
             <wp:docPr id="5" name="Picture 5"/>
@@ -1240,7 +1240,7 @@
         <mc:AlternateContent>
           <mc:Choice Requires="wps">
             <w:drawing>
-              <wp:anchor distT="0" distB="0" distL="114300" distR="114300" simplePos="0" relativeHeight="251663360" behindDoc="1" locked="0" layoutInCell="1" allowOverlap="1" wp14:anchorId="4CB62E37" wp14:editId="0417DFBB">
+              <wp:anchor distT="0" distB="0" distL="114300" distR="114300" simplePos="0" relativeHeight="251663360" behindDoc="1" locked="0" layoutInCell="1" allowOverlap="1" wp14:anchorId="599F17D8" wp14:editId="47629568">
                 <wp:simplePos x="0" y="0"/>
                 <wp:positionH relativeFrom="column">
                   <wp:posOffset>3638550</wp:posOffset>
@@ -1348,7 +1348,7 @@
           </mc:Choice>
           <mc:Fallback>
             <w:pict>
-              <v:shape w14:anchorId="4CB62E37" id="Text Box 7" o:spid="_x0000_s1027" type="#_x0000_t202" style="position:absolute;margin-left:286.5pt;margin-top:178.7pt;width:145.5pt;height:.05pt;z-index:-251653120;visibility:visible;mso-wrap-style:square;mso-wrap-distance-left:9pt;mso-wrap-distance-top:0;mso-wrap-distance-right:9pt;mso-wrap-distance-bottom:0;mso-position-horizontal:absolute;mso-position-horizontal-relative:text;mso-position-vertical:absolute;mso-position-vertical-relative:text;v-text-anchor:top" o:gfxdata="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" stroked="f">
+              <v:shape w14:anchorId="599F17D8" id="Text Box 7" o:spid="_x0000_s1027" type="#_x0000_t202" style="position:absolute;margin-left:286.5pt;margin-top:178.7pt;width:145.5pt;height:.05pt;z-index:-251653120;visibility:visible;mso-wrap-style:square;mso-wrap-distance-left:9pt;mso-wrap-distance-top:0;mso-wrap-distance-right:9pt;mso-wrap-distance-bottom:0;mso-position-horizontal:absolute;mso-position-horizontal-relative:text;mso-position-vertical:absolute;mso-position-vertical-relative:text;v-text-anchor:top" o:gfxdata="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" stroked="f">
                 <v:textbox style="mso-fit-shape-to-text:t" inset="0,0,0,0">
                   <w:txbxContent>
                     <w:p>
@@ -1415,7 +1415,7 @@
           <w:noProof/>
         </w:rPr>
         <w:drawing>
-          <wp:anchor distT="0" distB="0" distL="114300" distR="114300" simplePos="0" relativeHeight="251661312" behindDoc="1" locked="0" layoutInCell="1" allowOverlap="1" wp14:anchorId="52A2F717">
+          <wp:anchor distT="0" distB="0" distL="114300" distR="114300" simplePos="0" relativeHeight="251661312" behindDoc="1" locked="0" layoutInCell="1" allowOverlap="1" wp14:anchorId="2C0A8BC0" wp14:editId="2BA01DD7">
             <wp:simplePos x="0" y="0"/>
             <wp:positionH relativeFrom="margin">
               <wp:align>right</wp:align>
@@ -1612,7 +1612,7 @@
           <w:noProof/>
         </w:rPr>
         <w:drawing>
-          <wp:inline distT="0" distB="0" distL="0" distR="0" wp14:anchorId="3C21BC20" wp14:editId="13128567">
+          <wp:inline distT="0" distB="0" distL="0" distR="0" wp14:anchorId="38A599D2" wp14:editId="440AE987">
             <wp:extent cx="4864100" cy="2285861"/>
             <wp:effectExtent l="0" t="0" r="0" b="635"/>
             <wp:docPr id="8" name="Picture 8"/>
@@ -1814,7 +1814,7 @@
           <w:noProof/>
         </w:rPr>
         <w:drawing>
-          <wp:inline distT="0" distB="0" distL="0" distR="0" wp14:anchorId="2C95821E" wp14:editId="19D7F03A">
+          <wp:inline distT="0" distB="0" distL="0" distR="0" wp14:anchorId="71ADAA85" wp14:editId="2E739F49">
             <wp:extent cx="3956050" cy="2425828"/>
             <wp:effectExtent l="0" t="0" r="6350" b="0"/>
             <wp:docPr id="9" name="Picture 9"/>
@@ -2092,7 +2092,7 @@
         </w:rPr>
         <w:lastRenderedPageBreak/>
         <w:drawing>
-          <wp:inline distT="0" distB="0" distL="0" distR="0" wp14:anchorId="4D51995D" wp14:editId="4269E010">
+          <wp:inline distT="0" distB="0" distL="0" distR="0" wp14:anchorId="2290CA59" wp14:editId="27AF7FE4">
             <wp:extent cx="5486400" cy="2606040"/>
             <wp:effectExtent l="0" t="0" r="0" b="3810"/>
             <wp:docPr id="2" name="Picture 2"/>
@@ -2311,7 +2311,7 @@
           <w:noProof/>
         </w:rPr>
         <w:drawing>
-          <wp:inline distT="0" distB="0" distL="0" distR="0" wp14:anchorId="0A2F8CE1" wp14:editId="102DDED1">
+          <wp:inline distT="0" distB="0" distL="0" distR="0" wp14:anchorId="6081EDC7" wp14:editId="738BCB6C">
             <wp:extent cx="2246553" cy="2063750"/>
             <wp:effectExtent l="0" t="0" r="1905" b="0"/>
             <wp:docPr id="10" name="Picture 10"/>
@@ -2427,7 +2427,41 @@
         <w:rPr>
           <w:lang w:val="fi-FI"/>
         </w:rPr>
-        <w:t>Kuten arvata saattaa, niin Set on järjestänyt siihen syötetyt Data</w:t>
+        <w:t xml:space="preserve">Kuten arvata saattaa, niin Set on järjestänyt siihen syötetyt Dataoliot itsenäisesti </w:t>
+      </w:r>
+      <w:proofErr w:type="spellStart"/>
+      <w:r>
+        <w:rPr>
+          <w:lang w:val="fi-FI"/>
+        </w:rPr>
+        <w:t>HashSetin</w:t>
+      </w:r>
+      <w:proofErr w:type="spellEnd"/>
+      <w:r>
+        <w:rPr>
+          <w:lang w:val="fi-FI"/>
+        </w:rPr>
+        <w:t xml:space="preserve"> mukaisesti</w:t>
+      </w:r>
+      <w:r>
+        <w:rPr>
+          <w:lang w:val="fi-FI"/>
+        </w:rPr>
+        <w:t xml:space="preserve"> ja </w:t>
+      </w:r>
+      <w:proofErr w:type="spellStart"/>
+      <w:r>
+        <w:rPr>
+          <w:lang w:val="fi-FI"/>
+        </w:rPr>
+        <w:t>List</w:t>
+      </w:r>
+      <w:proofErr w:type="spellEnd"/>
+      <w:r>
+        <w:rPr>
+          <w:lang w:val="fi-FI"/>
+        </w:rPr>
+        <w:t xml:space="preserve"> on säilyttänyt syöttöjärjestyksen</w:t>
       </w:r>
       <w:bookmarkStart w:id="5" w:name="_GoBack"/>
       <w:bookmarkEnd w:id="5"/>
@@ -2435,41 +2469,7 @@
         <w:rPr>
           <w:lang w:val="fi-FI"/>
         </w:rPr>
-        <w:t xml:space="preserve">oliot itsenäisesti </w:t>
-      </w:r>
-      <w:proofErr w:type="spellStart"/>
-      <w:r>
-        <w:rPr>
-          <w:lang w:val="fi-FI"/>
-        </w:rPr>
-        <w:t>HashSetin</w:t>
-      </w:r>
-      <w:proofErr w:type="spellEnd"/>
-      <w:r>
-        <w:rPr>
-          <w:lang w:val="fi-FI"/>
-        </w:rPr>
-        <w:t xml:space="preserve"> mukaisesti</w:t>
-      </w:r>
-      <w:r>
-        <w:rPr>
-          <w:lang w:val="fi-FI"/>
-        </w:rPr>
-        <w:t xml:space="preserve"> ja </w:t>
-      </w:r>
-      <w:proofErr w:type="spellStart"/>
-      <w:r>
-        <w:rPr>
-          <w:lang w:val="fi-FI"/>
-        </w:rPr>
-        <w:t>List</w:t>
-      </w:r>
-      <w:proofErr w:type="spellEnd"/>
-      <w:r>
-        <w:rPr>
-          <w:lang w:val="fi-FI"/>
-        </w:rPr>
-        <w:t xml:space="preserve"> on säilyttänyt syöttöjärjestyksen.</w:t>
+        <w:t>.</w:t>
       </w:r>
     </w:p>
     <w:sectPr>

</xml_diff>